<commit_message>
Update Giới  thiệu công ty ACECOOK.docx
</commit_message>
<xml_diff>
--- a/Giới  thiệu công ty ACECOOK.docx
+++ b/Giới  thiệu công ty ACECOOK.docx
@@ -4,6 +4,27 @@
   <w:body>
     <w:p>
       <w:pPr>
+        <w:rPr>
+          <w:rFonts w:ascii="Times New Roman" w:hAnsi="Times New Roman" w:cs="Times New Roman"/>
+          <w:b/>
+          <w:sz w:val="26"/>
+          <w:szCs w:val="26"/>
+        </w:rPr>
+      </w:pPr>
+      <w:r>
+        <w:rPr>
+          <w:rFonts w:ascii="Times New Roman" w:hAnsi="Times New Roman" w:cs="Times New Roman"/>
+          <w:b/>
+          <w:sz w:val="26"/>
+          <w:szCs w:val="26"/>
+        </w:rPr>
+        <w:t>hahai</w:t>
+      </w:r>
+      <w:bookmarkStart w:id="0" w:name="_GoBack"/>
+      <w:bookmarkEnd w:id="0"/>
+    </w:p>
+    <w:p>
+      <w:pPr>
         <w:pStyle w:val="ListParagraph"/>
         <w:numPr>
           <w:ilvl w:val="0"/>
@@ -1395,13 +1416,7 @@
         <w:rPr>
           <w:noProof/>
         </w:rPr>
-        <w:t xml:space="preserve"> </w:t>
-      </w:r>
-      <w:r>
-        <w:rPr>
-          <w:noProof/>
-        </w:rPr>
-        <w:t>Kết quả của quá trình đầu tư đó là sự phát triển lớn mạnh của Acecook Việt Nam..</w:t>
+        <w:t xml:space="preserve"> Kết quả của quá trình đầu tư đó là sự phát triển lớn mạnh của Acecook Việt Nam..</w:t>
       </w:r>
     </w:p>
     <w:p>
@@ -1536,19 +1551,7 @@
         <w:rPr>
           <w:noProof/>
         </w:rPr>
-        <w:t>Sản phẩm của công ty rất đa dạng chủng loại kinh doanh trong và ngoài nước bao gồm các sản phẩm mì ăn liền, miến ăn liền, bún ăn liền, phở ăn liề</w:t>
-      </w:r>
-      <w:r>
-        <w:rPr>
-          <w:noProof/>
-        </w:rPr>
-        <w:t>n,</w:t>
-      </w:r>
-      <w:r>
-        <w:rPr>
-          <w:noProof/>
-        </w:rPr>
-        <w:t>…  với những nhãn hiệu  quen  thuộc  như Hảo  Hảo,  Lẩu Thái,  Đệ Nhất, Phú</w:t>
+        <w:t>Sản phẩm của công ty rất đa dạng chủng loại kinh doanh trong và ngoài nước bao gồm các sản phẩm mì ăn liền, miến ăn liền, bún ăn liền, phở ăn liền,…  với những nhãn hiệu  quen  thuộc  như Hảo  Hảo,  Lẩu Thái,  Đệ Nhất, Phú</w:t>
       </w:r>
     </w:p>
     <w:p>
@@ -1614,21 +1617,7 @@
         <w:rPr>
           <w:noProof/>
         </w:rPr>
-        <w:t>Là sản phẩm mang tính toàn cầu, sản phẩm của Acecook Việt Nam hiện đã có mặt đến hơn 40 nước trên thế giới trong đó các nước có thị phần xuất khẩu</w:t>
-      </w:r>
-      <w:r>
-        <w:rPr>
-          <w:noProof/>
-        </w:rPr>
-        <w:t xml:space="preserve"> </w:t>
-      </w:r>
-      <w:bookmarkStart w:id="0" w:name="_GoBack"/>
-      <w:bookmarkEnd w:id="0"/>
-      <w:r>
-        <w:rPr>
-          <w:noProof/>
-        </w:rPr>
-        <w:t>mạnh như Mỹ, Úc, Nga, Đức, CH Czech, Slovakia, Singapore, Cambodia, Lào, Canada, Brazil…</w:t>
+        <w:t>Là sản phẩm mang tính toàn cầu, sản phẩm của Acecook Việt Nam hiện đã có mặt đến hơn 40 nước trên thế giới trong đó các nước có thị phần xuất khẩu mạnh như Mỹ, Úc, Nga, Đức, CH Czech, Slovakia, Singapore, Cambodia, Lào, Canada, Brazil…</w:t>
       </w:r>
     </w:p>
     <w:p>
@@ -2278,18 +2267,13 @@
     </w:p>
     <w:p>
       <w:r>
-        <w:t xml:space="preserve">CHẤT LƯỢNG NHẬT BẢN CHO BỮA ĂN </w:t>
-      </w:r>
-      <w:proofErr w:type="spellStart"/>
-      <w:r>
-        <w:t>NGON</w:t>
-      </w:r>
-      <w:proofErr w:type="spellEnd"/>
+        <w:lastRenderedPageBreak/>
+        <w:t>CHẤT LƯỢNG NHẬT BẢN CHO BỮA ĂN NGON</w:t>
+      </w:r>
     </w:p>
     <w:p>
       <w:proofErr w:type="spellStart"/>
       <w:r>
-        <w:lastRenderedPageBreak/>
         <w:t>Được</w:t>
       </w:r>
       <w:proofErr w:type="spellEnd"/>
@@ -3286,10 +3270,7 @@
       </w:r>
       <w:proofErr w:type="spellStart"/>
       <w:r>
-        <w:t>hướ</w:t>
-      </w:r>
-      <w:r>
-        <w:t>ng</w:t>
+        <w:t>hướng</w:t>
       </w:r>
       <w:proofErr w:type="spellEnd"/>
       <w:proofErr w:type="gramEnd"/>
@@ -3486,10 +3467,7 @@
       </w:r>
       <w:proofErr w:type="spellStart"/>
       <w:r>
-        <w:t>tớ</w:t>
-      </w:r>
-      <w:r>
-        <w:t>i</w:t>
+        <w:t>tới</w:t>
       </w:r>
       <w:proofErr w:type="spellEnd"/>
       <w:r>

</xml_diff>